<commit_message>
Funcionamento do BD, faltando apenas o salvar
</commit_message>
<xml_diff>
--- a/Docx/Teste-13.docx
+++ b/Docx/Teste-13.docx
@@ -7,7 +7,7 @@
         <w:autoSpaceDN w:val="0"/>
         <w:autoSpaceDE w:val="0"/>
         <w:widowControl/>
-        <w:spacing w:line="220" w:lineRule="exact" w:before="0" w:after="508"/>
+        <w:spacing w:line="220" w:lineRule="exact" w:before="0" w:after="506"/>
         <w:ind w:left="0" w:right="0"/>
       </w:pPr>
     </w:p>
@@ -16,13 +16,13 @@
         <w:autoSpaceDN w:val="0"/>
         <w:autoSpaceDE w:val="0"/>
         <w:widowControl/>
-        <w:spacing w:line="258" w:lineRule="exact" w:before="0" w:after="0"/>
-        <w:ind w:left="0" w:right="2448" w:firstLine="0"/>
+        <w:spacing w:line="245" w:lineRule="auto" w:before="0" w:after="0"/>
+        <w:ind w:left="0" w:right="2592" w:firstLine="0"/>
         <w:jc w:val="left"/>
       </w:pPr>
       <w:r>
         <w:rPr>
-          <w:rFonts w:ascii="Arimo" w:hAnsi="Arimo" w:eastAsia="Arimo"/>
+          <w:rFonts w:ascii="Cambria" w:hAnsi="Cambria" w:eastAsia="Cambria"/>
           <w:b w:val="0"/>
           <w:i w:val="0"/>
           <w:color w:val="000000"/>
@@ -32,13 +32,13 @@
       </w:r>
       <w:r>
         <w:rPr>
-          <w:rFonts w:ascii="Arimo" w:hAnsi="Arimo" w:eastAsia="Arimo"/>
+          <w:rFonts w:ascii="Cambria" w:hAnsi="Cambria" w:eastAsia="Cambria"/>
           <w:b w:val="0"/>
           <w:i w:val="0"/>
           <w:color w:val="000000"/>
           <w:sz w:val="22"/>
         </w:rPr>
-        <w:t>**Arquivo de Suspeitas e Indivíduos de Interesse**</w:t>
+        <w:t xml:space="preserve">**Arquivo de Suspeitas e Indivíduos de Interesse** </w:t>
       </w:r>
     </w:p>
     <w:p>
@@ -46,19 +46,19 @@
         <w:autoSpaceDN w:val="0"/>
         <w:autoSpaceDE w:val="0"/>
         <w:widowControl/>
-        <w:spacing w:line="246" w:lineRule="exact" w:before="358" w:after="0"/>
+        <w:spacing w:line="240" w:lineRule="auto" w:before="348" w:after="0"/>
         <w:ind w:left="0" w:right="0" w:firstLine="0"/>
         <w:jc w:val="left"/>
       </w:pPr>
       <w:r>
         <w:rPr>
-          <w:rFonts w:ascii="Arimo" w:hAnsi="Arimo" w:eastAsia="Arimo"/>
+          <w:rFonts w:ascii="Cambria" w:hAnsi="Cambria" w:eastAsia="Cambria"/>
           <w:b w:val="0"/>
           <w:i w:val="0"/>
           <w:color w:val="000000"/>
           <w:sz w:val="22"/>
         </w:rPr>
-        <w:t>Foto de Arquivo:</w:t>
+        <w:t xml:space="preserve">Foto de Arquivo: </w:t>
       </w:r>
     </w:p>
     <w:p>
@@ -73,7 +73,7 @@
       <w:r>
         <w:drawing>
           <wp:inline xmlns:a="http://schemas.openxmlformats.org/drawingml/2006/main" xmlns:pic="http://schemas.openxmlformats.org/drawingml/2006/picture">
-            <wp:extent cx="5734050" cy="5723890"/>
+            <wp:extent cx="5732780" cy="5723890"/>
             <wp:docPr id="1" name="Picture 1"/>
             <wp:cNvGraphicFramePr>
               <a:graphicFrameLocks noChangeAspect="1"/>
@@ -94,7 +94,7 @@
                   <pic:spPr>
                     <a:xfrm>
                       <a:off x="0" y="0"/>
-                      <a:ext cx="5734050" cy="5723890"/>
+                      <a:ext cx="5732780" cy="5723890"/>
                     </a:xfrm>
                     <a:prstGeom prst="rect"/>
                   </pic:spPr>
@@ -110,26 +110,26 @@
         <w:autoSpaceDN w:val="0"/>
         <w:autoSpaceDE w:val="0"/>
         <w:widowControl/>
-        <w:spacing w:line="352" w:lineRule="exact" w:before="576" w:after="0"/>
-        <w:ind w:left="0" w:right="0" w:firstLine="0"/>
+        <w:spacing w:line="305" w:lineRule="auto" w:before="650" w:after="0"/>
+        <w:ind w:left="0" w:right="288" w:firstLine="0"/>
         <w:jc w:val="left"/>
       </w:pPr>
       <w:r>
         <w:rPr>
-          <w:rFonts w:ascii="Arimo" w:hAnsi="Arimo" w:eastAsia="Arimo"/>
+          <w:rFonts w:ascii="Cambria" w:hAnsi="Cambria" w:eastAsia="Cambria"/>
           <w:b w:val="0"/>
           <w:i w:val="0"/>
           <w:color w:val="000000"/>
           <w:sz w:val="22"/>
         </w:rPr>
-        <w:t xml:space="preserve">Sexo:FEMININO </w:t>
+        <w:t xml:space="preserve">Sexo: FEMININO </w:t>
       </w:r>
       <w:r>
         <w:br/>
       </w:r>
       <w:r>
         <w:rPr>
-          <w:rFonts w:ascii="Arimo" w:hAnsi="Arimo" w:eastAsia="Arimo"/>
+          <w:rFonts w:ascii="Cambria" w:hAnsi="Cambria" w:eastAsia="Cambria"/>
           <w:b w:val="0"/>
           <w:i w:val="0"/>
           <w:color w:val="000000"/>
@@ -139,7 +139,7 @@
       </w:r>
       <w:r>
         <w:rPr>
-          <w:rFonts w:ascii="Arimo" w:hAnsi="Arimo" w:eastAsia="Arimo"/>
+          <w:rFonts w:ascii="Cambria" w:hAnsi="Cambria" w:eastAsia="Cambria"/>
           <w:b w:val="0"/>
           <w:i w:val="0"/>
           <w:color w:val="000000"/>
@@ -149,13 +149,13 @@
       </w:r>
       <w:r>
         <w:rPr>
-          <w:rFonts w:ascii="Arimo" w:hAnsi="Arimo" w:eastAsia="Arimo"/>
+          <w:rFonts w:ascii="Cambria" w:hAnsi="Cambria" w:eastAsia="Cambria"/>
           <w:b w:val="0"/>
           <w:i w:val="0"/>
           <w:color w:val="000000"/>
           <w:sz w:val="22"/>
         </w:rPr>
-        <w:t>sujeitará o infrator a medidas legais e disciplinares.</w:t>
+        <w:t xml:space="preserve">sujeitará o infrator a medidas legais e disciplinares. </w:t>
       </w:r>
     </w:p>
     <w:p>
@@ -163,26 +163,26 @@
         <w:autoSpaceDN w:val="0"/>
         <w:autoSpaceDE w:val="0"/>
         <w:widowControl/>
-        <w:spacing w:line="246" w:lineRule="exact" w:before="442" w:after="0"/>
+        <w:spacing w:line="240" w:lineRule="auto" w:before="452" w:after="0"/>
         <w:ind w:left="0" w:right="0" w:firstLine="0"/>
         <w:jc w:val="left"/>
       </w:pPr>
       <w:r>
         <w:rPr>
-          <w:rFonts w:ascii="Arimo" w:hAnsi="Arimo" w:eastAsia="Arimo"/>
+          <w:rFonts w:ascii="Cambria" w:hAnsi="Cambria" w:eastAsia="Cambria"/>
           <w:b w:val="0"/>
           <w:i w:val="0"/>
           <w:color w:val="000000"/>
           <w:sz w:val="22"/>
         </w:rPr>
-        <w:t>**Fim do Arquivo**</w:t>
+        <w:t xml:space="preserve">**Fim do Arquivo** </w:t>
       </w:r>
     </w:p>
     <w:sectPr>
-      <w:pgSz w:w="11920" w:h="16840"/>
-      <w:pgMar w:top="728" w:right="1428" w:bottom="1298" w:left="1440" w:header="720" w:footer="720" w:gutter="0"/>
+      <w:pgSz w:w="11921" w:h="16841"/>
+      <w:pgMar w:top="728" w:right="1420" w:bottom="1288" w:left="1440" w:header="720" w:footer="720" w:gutter="0"/>
       <w:cols w:space="720" w:num="1" w:equalWidth="0">
-        <w:col w:w="9052" w:space="0"/>
+        <w:col w:w="9060" w:space="0"/>
       </w:cols>
       <w:docGrid w:linePitch="360"/>
     </w:sectPr>

</xml_diff>